<commit_message>
Altered test report for accuracy.
</commit_message>
<xml_diff>
--- a/DOCUMENTATION!/Test Report/Test Report_Java_nig13.docx
+++ b/DOCUMENTATION!/Test Report/Test Report_Java_nig13.docx
@@ -5245,7 +5245,13 @@
         <w:rPr>
           <w:color w:val="000000"/>
         </w:rPr>
-        <w:t xml:space="preserve"> does not attempt to send the data as intended, however it does not warn the user of this fact either.</w:t>
+        <w:t xml:space="preserve"> does </w:t>
+      </w:r>
+      <w:r>
+        <w:rPr>
+          <w:color w:val="000000"/>
+        </w:rPr>
+        <w:t>attempt to send the data, and instead of warning the user it simply deletes the records.</w:t>
       </w:r>
     </w:p>
     <w:p/>
@@ -5786,7 +5792,7 @@
 </file>
 
 <file path=customXml/itemProps1.xml><?xml version="1.0" encoding="utf-8"?>
-<ds:datastoreItem xmlns:ds="http://schemas.openxmlformats.org/officeDocument/2006/customXml" ds:itemID="{8576801D-8A05-446D-8CA0-7B95B04A1C03}">
+<ds:datastoreItem xmlns:ds="http://schemas.openxmlformats.org/officeDocument/2006/customXml" ds:itemID="{6A846AC6-39AF-47C5-BB2A-4F3C773ED09E}">
   <ds:schemaRefs>
     <ds:schemaRef ds:uri="http://schemas.openxmlformats.org/officeDocument/2006/bibliography"/>
   </ds:schemaRefs>

</xml_diff>